<commit_message>
second last commit maybe
</commit_message>
<xml_diff>
--- a/specdoc (1).docx
+++ b/specdoc (1).docx
@@ -83,60 +83,84 @@
           <w:szCs w:val="42"/>
         </w:rPr>
       </w:pPr>
+      <w:proofErr w:type="spellStart"/>
       <w:r>
         <w:rPr>
           <w:rFonts w:ascii="Comfortaa" w:eastAsia="Comfortaa" w:hAnsi="Comfortaa" w:cs="Comfortaa"/>
           <w:sz w:val="42"/>
           <w:szCs w:val="42"/>
         </w:rPr>
-        <w:t>Ritik Raj</w:t>
-      </w:r>
-    </w:p>
-    <w:p>
-      <w:pPr>
-        <w:spacing w:before="280" w:after="280"/>
-        <w:jc w:val="center"/>
+        <w:t>Ritik</w:t>
+      </w:r>
+      <w:proofErr w:type="spellEnd"/>
+      <w:r>
         <w:rPr>
           <w:rFonts w:ascii="Comfortaa" w:eastAsia="Comfortaa" w:hAnsi="Comfortaa" w:cs="Comfortaa"/>
           <w:sz w:val="42"/>
           <w:szCs w:val="42"/>
         </w:rPr>
-      </w:pPr>
-      <w:r>
+        <w:t xml:space="preserve"> Raj</w:t>
+      </w:r>
+    </w:p>
+    <w:p>
+      <w:pPr>
+        <w:spacing w:before="280" w:after="280"/>
+        <w:jc w:val="center"/>
         <w:rPr>
           <w:rFonts w:ascii="Comfortaa" w:eastAsia="Comfortaa" w:hAnsi="Comfortaa" w:cs="Comfortaa"/>
           <w:sz w:val="42"/>
           <w:szCs w:val="42"/>
         </w:rPr>
-        <w:t>Vishesh</w:t>
-      </w:r>
-    </w:p>
-    <w:p>
-      <w:pPr>
-        <w:spacing w:before="280" w:after="280"/>
-        <w:jc w:val="center"/>
+      </w:pPr>
+      <w:proofErr w:type="spellStart"/>
+      <w:r>
         <w:rPr>
           <w:rFonts w:ascii="Comfortaa" w:eastAsia="Comfortaa" w:hAnsi="Comfortaa" w:cs="Comfortaa"/>
           <w:sz w:val="42"/>
           <w:szCs w:val="42"/>
         </w:rPr>
-      </w:pPr>
-      <w:r>
+        <w:t>Vishesh</w:t>
+      </w:r>
+      <w:proofErr w:type="spellEnd"/>
+    </w:p>
+    <w:p>
+      <w:pPr>
+        <w:spacing w:before="280" w:after="280"/>
+        <w:jc w:val="center"/>
         <w:rPr>
           <w:rFonts w:ascii="Comfortaa" w:eastAsia="Comfortaa" w:hAnsi="Comfortaa" w:cs="Comfortaa"/>
           <w:sz w:val="42"/>
           <w:szCs w:val="42"/>
         </w:rPr>
-        <w:t xml:space="preserve">Prathamesh </w:t>
-      </w:r>
+      </w:pPr>
+      <w:proofErr w:type="spellStart"/>
       <w:r>
         <w:rPr>
           <w:rFonts w:ascii="Comfortaa" w:eastAsia="Comfortaa" w:hAnsi="Comfortaa" w:cs="Comfortaa"/>
           <w:sz w:val="42"/>
           <w:szCs w:val="42"/>
         </w:rPr>
+        <w:t>Prathamesh</w:t>
+      </w:r>
+      <w:proofErr w:type="spellEnd"/>
+      <w:r>
+        <w:rPr>
+          <w:rFonts w:ascii="Comfortaa" w:eastAsia="Comfortaa" w:hAnsi="Comfortaa" w:cs="Comfortaa"/>
+          <w:sz w:val="42"/>
+          <w:szCs w:val="42"/>
+        </w:rPr>
+        <w:t xml:space="preserve"> </w:t>
+      </w:r>
+      <w:proofErr w:type="spellStart"/>
+      <w:r>
+        <w:rPr>
+          <w:rFonts w:ascii="Comfortaa" w:eastAsia="Comfortaa" w:hAnsi="Comfortaa" w:cs="Comfortaa"/>
+          <w:sz w:val="42"/>
+          <w:szCs w:val="42"/>
+        </w:rPr>
         <w:t>Bhaktan</w:t>
       </w:r>
+      <w:proofErr w:type="spellEnd"/>
     </w:p>
     <w:p>
       <w:pPr>
@@ -171,13 +195,23 @@
           <w:szCs w:val="44"/>
         </w:rPr>
       </w:pPr>
-      <w:r>
-        <w:rPr>
-          <w:rFonts w:ascii="Comfortaa" w:eastAsia="Comfortaa" w:hAnsi="Comfortaa" w:cs="Comfortaa"/>
-          <w:sz w:val="44"/>
-          <w:szCs w:val="44"/>
-        </w:rPr>
-        <w:t>Pragyansh Chaturvedi</w:t>
+      <w:proofErr w:type="spellStart"/>
+      <w:r>
+        <w:rPr>
+          <w:rFonts w:ascii="Comfortaa" w:eastAsia="Comfortaa" w:hAnsi="Comfortaa" w:cs="Comfortaa"/>
+          <w:sz w:val="44"/>
+          <w:szCs w:val="44"/>
+        </w:rPr>
+        <w:t>Pragyansh</w:t>
+      </w:r>
+      <w:proofErr w:type="spellEnd"/>
+      <w:r>
+        <w:rPr>
+          <w:rFonts w:ascii="Comfortaa" w:eastAsia="Comfortaa" w:hAnsi="Comfortaa" w:cs="Comfortaa"/>
+          <w:sz w:val="44"/>
+          <w:szCs w:val="44"/>
+        </w:rPr>
+        <w:t xml:space="preserve"> Chaturvedi</w:t>
       </w:r>
     </w:p>
     <w:p>
@@ -209,13 +243,23 @@
           <w:szCs w:val="44"/>
         </w:rPr>
       </w:pPr>
-      <w:r>
-        <w:rPr>
-          <w:rFonts w:ascii="Comfortaa" w:eastAsia="Comfortaa" w:hAnsi="Comfortaa" w:cs="Comfortaa"/>
-          <w:sz w:val="44"/>
-          <w:szCs w:val="44"/>
-        </w:rPr>
-        <w:t>Chaitany Raghav</w:t>
+      <w:proofErr w:type="spellStart"/>
+      <w:r>
+        <w:rPr>
+          <w:rFonts w:ascii="Comfortaa" w:eastAsia="Comfortaa" w:hAnsi="Comfortaa" w:cs="Comfortaa"/>
+          <w:sz w:val="44"/>
+          <w:szCs w:val="44"/>
+        </w:rPr>
+        <w:t>Chaitany</w:t>
+      </w:r>
+      <w:proofErr w:type="spellEnd"/>
+      <w:r>
+        <w:rPr>
+          <w:rFonts w:ascii="Comfortaa" w:eastAsia="Comfortaa" w:hAnsi="Comfortaa" w:cs="Comfortaa"/>
+          <w:sz w:val="44"/>
+          <w:szCs w:val="44"/>
+        </w:rPr>
+        <w:t xml:space="preserve"> Raghav</w:t>
       </w:r>
     </w:p>
     <w:p>
@@ -266,6 +310,7 @@
           <w:szCs w:val="40"/>
         </w:rPr>
       </w:pPr>
+      <w:proofErr w:type="spellStart"/>
       <w:r>
         <w:rPr>
           <w:rFonts w:ascii="Comfortaa" w:eastAsia="Comfortaa" w:hAnsi="Comfortaa" w:cs="Comfortaa"/>
@@ -274,7 +319,18 @@
           <w:szCs w:val="40"/>
           <w:u w:val="single"/>
         </w:rPr>
-        <w:t>Github Repository Link</w:t>
+        <w:t>Github</w:t>
+      </w:r>
+      <w:proofErr w:type="spellEnd"/>
+      <w:r>
+        <w:rPr>
+          <w:rFonts w:ascii="Comfortaa" w:eastAsia="Comfortaa" w:hAnsi="Comfortaa" w:cs="Comfortaa"/>
+          <w:b/>
+          <w:sz w:val="40"/>
+          <w:szCs w:val="40"/>
+          <w:u w:val="single"/>
+        </w:rPr>
+        <w:t xml:space="preserve"> Repository Link</w:t>
       </w:r>
       <w:r>
         <w:rPr>
@@ -353,7 +409,25 @@
           <w:sz w:val="44"/>
           <w:szCs w:val="44"/>
         </w:rPr>
-        <w:t>Gathering Air quality index data at different locations and altitudes of the atmosphere and use it to monitor air quality at a location in a cost effective way.</w:t>
+        <w:t xml:space="preserve">Gathering Air quality index data at different locations and altitudes of the atmosphere and use it to monitor air quality at a location in a </w:t>
+      </w:r>
+      <w:proofErr w:type="gramStart"/>
+      <w:r>
+        <w:rPr>
+          <w:rFonts w:ascii="Comfortaa" w:eastAsia="Comfortaa" w:hAnsi="Comfortaa" w:cs="Comfortaa"/>
+          <w:sz w:val="44"/>
+          <w:szCs w:val="44"/>
+        </w:rPr>
+        <w:t>cost effective</w:t>
+      </w:r>
+      <w:proofErr w:type="gramEnd"/>
+      <w:r>
+        <w:rPr>
+          <w:rFonts w:ascii="Comfortaa" w:eastAsia="Comfortaa" w:hAnsi="Comfortaa" w:cs="Comfortaa"/>
+          <w:sz w:val="44"/>
+          <w:szCs w:val="44"/>
+        </w:rPr>
+        <w:t xml:space="preserve"> way.</w:t>
       </w:r>
     </w:p>
     <w:p>
@@ -394,7 +468,43 @@
           <w:sz w:val="44"/>
           <w:szCs w:val="44"/>
         </w:rPr>
-        <w:t>To create a low cost helium-filled weather balloon loaded with an Arduino Uno Board and sensors of high specificity along with gps and altitude monitoring modules.</w:t>
+        <w:t xml:space="preserve">To create a </w:t>
+      </w:r>
+      <w:proofErr w:type="gramStart"/>
+      <w:r>
+        <w:rPr>
+          <w:rFonts w:ascii="Comfortaa" w:eastAsia="Comfortaa" w:hAnsi="Comfortaa" w:cs="Comfortaa"/>
+          <w:sz w:val="44"/>
+          <w:szCs w:val="44"/>
+        </w:rPr>
+        <w:t>low cost</w:t>
+      </w:r>
+      <w:proofErr w:type="gramEnd"/>
+      <w:r>
+        <w:rPr>
+          <w:rFonts w:ascii="Comfortaa" w:eastAsia="Comfortaa" w:hAnsi="Comfortaa" w:cs="Comfortaa"/>
+          <w:sz w:val="44"/>
+          <w:szCs w:val="44"/>
+        </w:rPr>
+        <w:t xml:space="preserve"> helium-filled weather balloon loaded with an Arduino Uno Board and sensors of high specificity along with </w:t>
+      </w:r>
+      <w:proofErr w:type="spellStart"/>
+      <w:r>
+        <w:rPr>
+          <w:rFonts w:ascii="Comfortaa" w:eastAsia="Comfortaa" w:hAnsi="Comfortaa" w:cs="Comfortaa"/>
+          <w:sz w:val="44"/>
+          <w:szCs w:val="44"/>
+        </w:rPr>
+        <w:t>gps</w:t>
+      </w:r>
+      <w:proofErr w:type="spellEnd"/>
+      <w:r>
+        <w:rPr>
+          <w:rFonts w:ascii="Comfortaa" w:eastAsia="Comfortaa" w:hAnsi="Comfortaa" w:cs="Comfortaa"/>
+          <w:sz w:val="44"/>
+          <w:szCs w:val="44"/>
+        </w:rPr>
+        <w:t xml:space="preserve"> and altitude monitoring modules.</w:t>
       </w:r>
     </w:p>
     <w:p>
@@ -657,8 +767,9 @@
           <w:sz w:val="48"/>
           <w:szCs w:val="48"/>
         </w:rPr>
-        <w:t>2200 mAh</w:t>
-      </w:r>
+        <w:t xml:space="preserve">2200 </w:t>
+      </w:r>
+      <w:proofErr w:type="spellStart"/>
       <w:r>
         <w:rPr>
           <w:rFonts w:ascii="Comfortaa" w:eastAsia="Comfortaa" w:hAnsi="Comfortaa" w:cs="Comfortaa"/>
@@ -666,8 +777,9 @@
           <w:sz w:val="48"/>
           <w:szCs w:val="48"/>
         </w:rPr>
-        <w:t xml:space="preserve"> LiPo</w:t>
-      </w:r>
+        <w:t>mAh</w:t>
+      </w:r>
+      <w:proofErr w:type="spellEnd"/>
       <w:r>
         <w:rPr>
           <w:rFonts w:ascii="Comfortaa" w:eastAsia="Comfortaa" w:hAnsi="Comfortaa" w:cs="Comfortaa"/>
@@ -675,69 +787,78 @@
           <w:sz w:val="48"/>
           <w:szCs w:val="48"/>
         </w:rPr>
-        <w:t xml:space="preserve"> Batteries</w:t>
-      </w:r>
-    </w:p>
-    <w:p>
-      <w:pPr>
-        <w:spacing w:before="280" w:after="280"/>
-        <w:jc w:val="center"/>
+        <w:t xml:space="preserve"> LiPo</w:t>
+      </w:r>
+      <w:r>
         <w:rPr>
           <w:rFonts w:ascii="Comfortaa" w:eastAsia="Comfortaa" w:hAnsi="Comfortaa" w:cs="Comfortaa"/>
           <w:bCs/>
           <w:sz w:val="48"/>
           <w:szCs w:val="48"/>
         </w:rPr>
-      </w:pPr>
-      <w:r>
+        <w:t xml:space="preserve"> Batteries</w:t>
+      </w:r>
+    </w:p>
+    <w:p>
+      <w:pPr>
+        <w:spacing w:before="280" w:after="280"/>
+        <w:jc w:val="center"/>
         <w:rPr>
           <w:rFonts w:ascii="Comfortaa" w:eastAsia="Comfortaa" w:hAnsi="Comfortaa" w:cs="Comfortaa"/>
           <w:bCs/>
           <w:sz w:val="48"/>
           <w:szCs w:val="48"/>
         </w:rPr>
-        <w:t>A 3D printed casing</w:t>
-      </w:r>
-    </w:p>
-    <w:p>
-      <w:pPr>
-        <w:spacing w:before="280" w:after="280"/>
-        <w:jc w:val="center"/>
+      </w:pPr>
+      <w:r>
         <w:rPr>
           <w:rFonts w:ascii="Comfortaa" w:eastAsia="Comfortaa" w:hAnsi="Comfortaa" w:cs="Comfortaa"/>
           <w:bCs/>
           <w:sz w:val="48"/>
           <w:szCs w:val="48"/>
         </w:rPr>
-      </w:pPr>
-      <w:r>
+        <w:t>A 3D printed casing</w:t>
+      </w:r>
+    </w:p>
+    <w:p>
+      <w:pPr>
+        <w:spacing w:before="280" w:after="280"/>
+        <w:jc w:val="center"/>
         <w:rPr>
           <w:rFonts w:ascii="Comfortaa" w:eastAsia="Comfortaa" w:hAnsi="Comfortaa" w:cs="Comfortaa"/>
           <w:bCs/>
           <w:sz w:val="48"/>
           <w:szCs w:val="48"/>
         </w:rPr>
-        <w:t>Latex Balloon</w:t>
-      </w:r>
-    </w:p>
-    <w:p>
-      <w:pPr>
-        <w:spacing w:before="280" w:after="280"/>
-        <w:jc w:val="center"/>
+      </w:pPr>
+      <w:r>
         <w:rPr>
           <w:rFonts w:ascii="Comfortaa" w:eastAsia="Comfortaa" w:hAnsi="Comfortaa" w:cs="Comfortaa"/>
           <w:bCs/>
           <w:sz w:val="48"/>
           <w:szCs w:val="48"/>
         </w:rPr>
-      </w:pPr>
-      <w:r>
+        <w:t>Latex Balloon</w:t>
+      </w:r>
+    </w:p>
+    <w:p>
+      <w:pPr>
+        <w:spacing w:before="280" w:after="280"/>
+        <w:jc w:val="center"/>
         <w:rPr>
           <w:rFonts w:ascii="Comfortaa" w:eastAsia="Comfortaa" w:hAnsi="Comfortaa" w:cs="Comfortaa"/>
           <w:bCs/>
           <w:sz w:val="48"/>
           <w:szCs w:val="48"/>
         </w:rPr>
+      </w:pPr>
+      <w:r>
+        <w:rPr>
+          <w:rFonts w:ascii="Comfortaa" w:eastAsia="Comfortaa" w:hAnsi="Comfortaa" w:cs="Comfortaa"/>
+          <w:bCs/>
+          <w:sz w:val="48"/>
+          <w:szCs w:val="48"/>
+        </w:rPr>
         <w:t>DC motor with propeller and DC motor driver</w:t>
       </w:r>
     </w:p>
@@ -897,7 +1018,31 @@
           <w:szCs w:val="44"/>
           <w:u w:val="single"/>
         </w:rPr>
-        <w:t>2200 mAh LiPo battery</w:t>
+        <w:t xml:space="preserve">2200 </w:t>
+      </w:r>
+      <w:proofErr w:type="spellStart"/>
+      <w:r>
+        <w:rPr>
+          <w:rFonts w:ascii="Comfortaa" w:eastAsia="Comfortaa" w:hAnsi="Comfortaa" w:cs="Comfortaa"/>
+          <w:b/>
+          <w:bCs/>
+          <w:sz w:val="44"/>
+          <w:szCs w:val="44"/>
+          <w:u w:val="single"/>
+        </w:rPr>
+        <w:t>mAh</w:t>
+      </w:r>
+      <w:proofErr w:type="spellEnd"/>
+      <w:r>
+        <w:rPr>
+          <w:rFonts w:ascii="Comfortaa" w:eastAsia="Comfortaa" w:hAnsi="Comfortaa" w:cs="Comfortaa"/>
+          <w:b/>
+          <w:bCs/>
+          <w:sz w:val="44"/>
+          <w:szCs w:val="44"/>
+          <w:u w:val="single"/>
+        </w:rPr>
+        <w:t xml:space="preserve"> LiPo battery</w:t>
       </w:r>
     </w:p>
     <w:p>
@@ -1054,7 +1199,25 @@
           <w:sz w:val="44"/>
           <w:szCs w:val="44"/>
         </w:rPr>
-        <w:t xml:space="preserve"> The sensor can withstand -40 celsius, so it is quite robust.</w:t>
+        <w:t xml:space="preserve"> The sensor can withstand -40 </w:t>
+      </w:r>
+      <w:proofErr w:type="spellStart"/>
+      <w:r>
+        <w:rPr>
+          <w:rFonts w:ascii="Comfortaa" w:eastAsia="Comfortaa" w:hAnsi="Comfortaa" w:cs="Comfortaa"/>
+          <w:sz w:val="44"/>
+          <w:szCs w:val="44"/>
+        </w:rPr>
+        <w:t>celsius</w:t>
+      </w:r>
+      <w:proofErr w:type="spellEnd"/>
+      <w:r>
+        <w:rPr>
+          <w:rFonts w:ascii="Comfortaa" w:eastAsia="Comfortaa" w:hAnsi="Comfortaa" w:cs="Comfortaa"/>
+          <w:sz w:val="44"/>
+          <w:szCs w:val="44"/>
+        </w:rPr>
+        <w:t>, so it is quite robust.</w:t>
       </w:r>
     </w:p>
     <w:p>
@@ -1187,7 +1350,25 @@
           <w:sz w:val="44"/>
           <w:szCs w:val="44"/>
         </w:rPr>
-        <w:t>Temperature, Pressure and VOC (Volatile Organic Compounds) gas conc. This sensor can also withstand -40 celsius, and so we chose it. Also, the specificity of the sensor is high</w:t>
+        <w:t xml:space="preserve">Temperature, Pressure and VOC (Volatile Organic Compounds) gas conc. This sensor can also withstand -40 </w:t>
+      </w:r>
+      <w:proofErr w:type="spellStart"/>
+      <w:r>
+        <w:rPr>
+          <w:rFonts w:ascii="Comfortaa" w:eastAsia="Comfortaa" w:hAnsi="Comfortaa" w:cs="Comfortaa"/>
+          <w:sz w:val="44"/>
+          <w:szCs w:val="44"/>
+        </w:rPr>
+        <w:t>celsius</w:t>
+      </w:r>
+      <w:proofErr w:type="spellEnd"/>
+      <w:r>
+        <w:rPr>
+          <w:rFonts w:ascii="Comfortaa" w:eastAsia="Comfortaa" w:hAnsi="Comfortaa" w:cs="Comfortaa"/>
+          <w:sz w:val="44"/>
+          <w:szCs w:val="44"/>
+        </w:rPr>
+        <w:t>, and so we chose it. Also, the specificity of the sensor is high</w:t>
       </w:r>
       <w:r>
         <w:rPr>
@@ -1360,7 +1541,25 @@
           <w:sz w:val="44"/>
           <w:szCs w:val="44"/>
         </w:rPr>
-        <w:t xml:space="preserve"> for PM monitoring. It can work till -10 celsius. Datasheet : </w:t>
+        <w:t xml:space="preserve"> for PM monitoring. It can work till -10 </w:t>
+      </w:r>
+      <w:proofErr w:type="spellStart"/>
+      <w:r>
+        <w:rPr>
+          <w:rFonts w:ascii="Comfortaa" w:eastAsia="Comfortaa" w:hAnsi="Comfortaa" w:cs="Comfortaa"/>
+          <w:sz w:val="44"/>
+          <w:szCs w:val="44"/>
+        </w:rPr>
+        <w:t>celsius</w:t>
+      </w:r>
+      <w:proofErr w:type="spellEnd"/>
+      <w:r>
+        <w:rPr>
+          <w:rFonts w:ascii="Comfortaa" w:eastAsia="Comfortaa" w:hAnsi="Comfortaa" w:cs="Comfortaa"/>
+          <w:sz w:val="44"/>
+          <w:szCs w:val="44"/>
+        </w:rPr>
+        <w:t xml:space="preserve">. Datasheet : </w:t>
       </w:r>
       <w:hyperlink r:id="rId6" w:history="1">
         <w:r>
@@ -1506,7 +1705,25 @@
           <w:sz w:val="44"/>
           <w:szCs w:val="44"/>
         </w:rPr>
-        <w:t>ratures of -30 celsius. It</w:t>
+        <w:t xml:space="preserve">ratures of -30 </w:t>
+      </w:r>
+      <w:proofErr w:type="spellStart"/>
+      <w:r>
+        <w:rPr>
+          <w:rFonts w:ascii="Comfortaa" w:eastAsia="Comfortaa" w:hAnsi="Comfortaa" w:cs="Comfortaa"/>
+          <w:sz w:val="44"/>
+          <w:szCs w:val="44"/>
+        </w:rPr>
+        <w:t>celsius</w:t>
+      </w:r>
+      <w:proofErr w:type="spellEnd"/>
+      <w:r>
+        <w:rPr>
+          <w:rFonts w:ascii="Comfortaa" w:eastAsia="Comfortaa" w:hAnsi="Comfortaa" w:cs="Comfortaa"/>
+          <w:sz w:val="44"/>
+          <w:szCs w:val="44"/>
+        </w:rPr>
+        <w:t>. It</w:t>
       </w:r>
       <w:r>
         <w:rPr>
@@ -1660,7 +1877,43 @@
           <w:sz w:val="44"/>
           <w:szCs w:val="44"/>
         </w:rPr>
-        <w:t xml:space="preserve"> It also works on the heated SnO2 principle and can withstand temperatures upto -10 celsius.</w:t>
+        <w:t xml:space="preserve"> It also works on the heated SnO2 principle and can withstand temperatures </w:t>
+      </w:r>
+      <w:proofErr w:type="spellStart"/>
+      <w:r>
+        <w:rPr>
+          <w:rFonts w:ascii="Comfortaa" w:eastAsia="Comfortaa" w:hAnsi="Comfortaa" w:cs="Comfortaa"/>
+          <w:sz w:val="44"/>
+          <w:szCs w:val="44"/>
+        </w:rPr>
+        <w:t>upto</w:t>
+      </w:r>
+      <w:proofErr w:type="spellEnd"/>
+      <w:r>
+        <w:rPr>
+          <w:rFonts w:ascii="Comfortaa" w:eastAsia="Comfortaa" w:hAnsi="Comfortaa" w:cs="Comfortaa"/>
+          <w:sz w:val="44"/>
+          <w:szCs w:val="44"/>
+        </w:rPr>
+        <w:t xml:space="preserve"> -10 </w:t>
+      </w:r>
+      <w:proofErr w:type="spellStart"/>
+      <w:r>
+        <w:rPr>
+          <w:rFonts w:ascii="Comfortaa" w:eastAsia="Comfortaa" w:hAnsi="Comfortaa" w:cs="Comfortaa"/>
+          <w:sz w:val="44"/>
+          <w:szCs w:val="44"/>
+        </w:rPr>
+        <w:t>celsius</w:t>
+      </w:r>
+      <w:proofErr w:type="spellEnd"/>
+      <w:r>
+        <w:rPr>
+          <w:rFonts w:ascii="Comfortaa" w:eastAsia="Comfortaa" w:hAnsi="Comfortaa" w:cs="Comfortaa"/>
+          <w:sz w:val="44"/>
+          <w:szCs w:val="44"/>
+        </w:rPr>
+        <w:t>.</w:t>
       </w:r>
     </w:p>
     <w:p>
@@ -1861,7 +2114,25 @@
           <w:sz w:val="44"/>
           <w:szCs w:val="44"/>
         </w:rPr>
-        <w:t>All the code and explanations (comments) are on the project’s github repository.</w:t>
+        <w:t xml:space="preserve">All the code and explanations (comments) are on the project’s </w:t>
+      </w:r>
+      <w:proofErr w:type="spellStart"/>
+      <w:r>
+        <w:rPr>
+          <w:rFonts w:ascii="Comfortaa" w:eastAsia="Comfortaa" w:hAnsi="Comfortaa" w:cs="Comfortaa"/>
+          <w:sz w:val="44"/>
+          <w:szCs w:val="44"/>
+        </w:rPr>
+        <w:t>github</w:t>
+      </w:r>
+      <w:proofErr w:type="spellEnd"/>
+      <w:r>
+        <w:rPr>
+          <w:rFonts w:ascii="Comfortaa" w:eastAsia="Comfortaa" w:hAnsi="Comfortaa" w:cs="Comfortaa"/>
+          <w:sz w:val="44"/>
+          <w:szCs w:val="44"/>
+        </w:rPr>
+        <w:t xml:space="preserve"> repository.</w:t>
       </w:r>
     </w:p>
     <w:p>
@@ -2026,7 +2297,43 @@
           <w:sz w:val="44"/>
           <w:szCs w:val="44"/>
         </w:rPr>
-        <w:t xml:space="preserve"> A serial monitor is intialised in the setup function. The sensitivity of various sensors is set and the heater element temperature has been set.</w:t>
+        <w:t xml:space="preserve"> A serial monitor is </w:t>
+      </w:r>
+      <w:proofErr w:type="spellStart"/>
+      <w:r>
+        <w:rPr>
+          <w:rFonts w:ascii="Comfortaa" w:eastAsia="Comfortaa" w:hAnsi="Comfortaa" w:cs="Comfortaa"/>
+          <w:sz w:val="44"/>
+          <w:szCs w:val="44"/>
+        </w:rPr>
+        <w:t>intialised</w:t>
+      </w:r>
+      <w:proofErr w:type="spellEnd"/>
+      <w:r>
+        <w:rPr>
+          <w:rFonts w:ascii="Comfortaa" w:eastAsia="Comfortaa" w:hAnsi="Comfortaa" w:cs="Comfortaa"/>
+          <w:sz w:val="44"/>
+          <w:szCs w:val="44"/>
+        </w:rPr>
+        <w:t xml:space="preserve"> in the setup function. The sensitivity of various sensors is </w:t>
+      </w:r>
+      <w:proofErr w:type="gramStart"/>
+      <w:r>
+        <w:rPr>
+          <w:rFonts w:ascii="Comfortaa" w:eastAsia="Comfortaa" w:hAnsi="Comfortaa" w:cs="Comfortaa"/>
+          <w:sz w:val="44"/>
+          <w:szCs w:val="44"/>
+        </w:rPr>
+        <w:t>set</w:t>
+      </w:r>
+      <w:proofErr w:type="gramEnd"/>
+      <w:r>
+        <w:rPr>
+          <w:rFonts w:ascii="Comfortaa" w:eastAsia="Comfortaa" w:hAnsi="Comfortaa" w:cs="Comfortaa"/>
+          <w:sz w:val="44"/>
+          <w:szCs w:val="44"/>
+        </w:rPr>
+        <w:t xml:space="preserve"> and the heater element temperature has been set.</w:t>
       </w:r>
       <w:r>
         <w:rPr>
@@ -2370,35 +2677,66 @@
           <w:u w:val="single"/>
         </w:rPr>
       </w:pPr>
-      <w:r>
-        <w:rPr>
-          <w:rFonts w:ascii="Comfortaa" w:eastAsia="Comfortaa" w:hAnsi="Comfortaa" w:cs="Comfortaa"/>
-          <w:b/>
-          <w:bCs/>
-          <w:sz w:val="44"/>
-          <w:szCs w:val="44"/>
-          <w:u w:val="single"/>
-        </w:rPr>
-        <w:t>-:Balloon:-</w:t>
-      </w:r>
-    </w:p>
-    <w:p>
-      <w:pPr>
-        <w:spacing w:before="280" w:after="280"/>
-        <w:jc w:val="center"/>
-        <w:rPr>
-          <w:rFonts w:ascii="Comfortaa" w:eastAsia="Comfortaa" w:hAnsi="Comfortaa" w:cs="Comfortaa"/>
-          <w:sz w:val="44"/>
-          <w:szCs w:val="44"/>
-        </w:rPr>
-      </w:pPr>
-      <w:r>
-        <w:rPr>
-          <w:rFonts w:ascii="Comfortaa" w:eastAsia="Comfortaa" w:hAnsi="Comfortaa" w:cs="Comfortaa"/>
-          <w:sz w:val="44"/>
-          <w:szCs w:val="44"/>
-        </w:rPr>
-        <w:t>We’ll be using a CPR-300 or CPR-350 balloon based on what the final weight of our project is.</w:t>
+      <w:proofErr w:type="gramStart"/>
+      <w:r>
+        <w:rPr>
+          <w:rFonts w:ascii="Comfortaa" w:eastAsia="Comfortaa" w:hAnsi="Comfortaa" w:cs="Comfortaa"/>
+          <w:b/>
+          <w:bCs/>
+          <w:sz w:val="44"/>
+          <w:szCs w:val="44"/>
+          <w:u w:val="single"/>
+        </w:rPr>
+        <w:t>-:Balloon</w:t>
+      </w:r>
+      <w:proofErr w:type="gramEnd"/>
+      <w:r>
+        <w:rPr>
+          <w:rFonts w:ascii="Comfortaa" w:eastAsia="Comfortaa" w:hAnsi="Comfortaa" w:cs="Comfortaa"/>
+          <w:b/>
+          <w:bCs/>
+          <w:sz w:val="44"/>
+          <w:szCs w:val="44"/>
+          <w:u w:val="single"/>
+        </w:rPr>
+        <w:t>:-</w:t>
+      </w:r>
+    </w:p>
+    <w:p>
+      <w:pPr>
+        <w:spacing w:before="280" w:after="280"/>
+        <w:jc w:val="center"/>
+        <w:rPr>
+          <w:rFonts w:ascii="Comfortaa" w:eastAsia="Comfortaa" w:hAnsi="Comfortaa" w:cs="Comfortaa"/>
+          <w:sz w:val="44"/>
+          <w:szCs w:val="44"/>
+        </w:rPr>
+      </w:pPr>
+      <w:r>
+        <w:rPr>
+          <w:rFonts w:ascii="Comfortaa" w:eastAsia="Comfortaa" w:hAnsi="Comfortaa" w:cs="Comfortaa"/>
+          <w:sz w:val="44"/>
+          <w:szCs w:val="44"/>
+        </w:rPr>
+        <w:t>We’ll be using a CPR-</w:t>
+      </w:r>
+      <w:proofErr w:type="gramStart"/>
+      <w:r>
+        <w:rPr>
+          <w:rFonts w:ascii="Comfortaa" w:eastAsia="Comfortaa" w:hAnsi="Comfortaa" w:cs="Comfortaa"/>
+          <w:sz w:val="44"/>
+          <w:szCs w:val="44"/>
+        </w:rPr>
+        <w:t>300</w:t>
+      </w:r>
+      <w:proofErr w:type="gramEnd"/>
+      <w:r>
+        <w:rPr>
+          <w:rFonts w:ascii="Comfortaa" w:eastAsia="Comfortaa" w:hAnsi="Comfortaa" w:cs="Comfortaa"/>
+          <w:sz w:val="44"/>
+          <w:szCs w:val="44"/>
+        </w:rPr>
+        <w:t xml:space="preserve"> or CPR-350 balloon based on what the final weight of our project is.</w:t>
       </w:r>
       <w:r>
         <w:rPr>
@@ -2422,35 +2760,66 @@
           <w:u w:val="single"/>
         </w:rPr>
       </w:pPr>
-      <w:r>
-        <w:rPr>
-          <w:rFonts w:ascii="Comfortaa" w:eastAsia="Comfortaa" w:hAnsi="Comfortaa" w:cs="Comfortaa"/>
-          <w:b/>
-          <w:bCs/>
-          <w:sz w:val="44"/>
-          <w:szCs w:val="44"/>
-          <w:u w:val="single"/>
-        </w:rPr>
-        <w:t>-:Feasibility in Online mode:-</w:t>
-      </w:r>
-    </w:p>
-    <w:p>
-      <w:pPr>
-        <w:spacing w:before="280" w:after="280"/>
-        <w:jc w:val="center"/>
-        <w:rPr>
-          <w:rFonts w:ascii="Comfortaa" w:eastAsia="Comfortaa" w:hAnsi="Comfortaa" w:cs="Comfortaa"/>
-          <w:sz w:val="44"/>
-          <w:szCs w:val="44"/>
-        </w:rPr>
-      </w:pPr>
-      <w:r>
-        <w:rPr>
-          <w:rFonts w:ascii="Comfortaa" w:eastAsia="Comfortaa" w:hAnsi="Comfortaa" w:cs="Comfortaa"/>
-          <w:sz w:val="44"/>
-          <w:szCs w:val="44"/>
-        </w:rPr>
-        <w:t xml:space="preserve">There are some roadblocks to this project in the online mode. The sensors we require aren’t present on simulators like tinkercad. The project is quite experimentation heavy (The balloon, the 3d printed box, the calibration of sensors). We have tried to create a pilot simulation of how we </w:t>
+      <w:proofErr w:type="gramStart"/>
+      <w:r>
+        <w:rPr>
+          <w:rFonts w:ascii="Comfortaa" w:eastAsia="Comfortaa" w:hAnsi="Comfortaa" w:cs="Comfortaa"/>
+          <w:b/>
+          <w:bCs/>
+          <w:sz w:val="44"/>
+          <w:szCs w:val="44"/>
+          <w:u w:val="single"/>
+        </w:rPr>
+        <w:t>-:Feasibility</w:t>
+      </w:r>
+      <w:proofErr w:type="gramEnd"/>
+      <w:r>
+        <w:rPr>
+          <w:rFonts w:ascii="Comfortaa" w:eastAsia="Comfortaa" w:hAnsi="Comfortaa" w:cs="Comfortaa"/>
+          <w:b/>
+          <w:bCs/>
+          <w:sz w:val="44"/>
+          <w:szCs w:val="44"/>
+          <w:u w:val="single"/>
+        </w:rPr>
+        <w:t xml:space="preserve"> in Online mode:-</w:t>
+      </w:r>
+    </w:p>
+    <w:p>
+      <w:pPr>
+        <w:spacing w:before="280" w:after="280"/>
+        <w:jc w:val="center"/>
+        <w:rPr>
+          <w:rFonts w:ascii="Comfortaa" w:eastAsia="Comfortaa" w:hAnsi="Comfortaa" w:cs="Comfortaa"/>
+          <w:sz w:val="44"/>
+          <w:szCs w:val="44"/>
+        </w:rPr>
+      </w:pPr>
+      <w:r>
+        <w:rPr>
+          <w:rFonts w:ascii="Comfortaa" w:eastAsia="Comfortaa" w:hAnsi="Comfortaa" w:cs="Comfortaa"/>
+          <w:sz w:val="44"/>
+          <w:szCs w:val="44"/>
+        </w:rPr>
+        <w:t xml:space="preserve">There are some roadblocks to this project in the online mode. The sensors we require aren’t present on simulators like </w:t>
+      </w:r>
+      <w:proofErr w:type="spellStart"/>
+      <w:r>
+        <w:rPr>
+          <w:rFonts w:ascii="Comfortaa" w:eastAsia="Comfortaa" w:hAnsi="Comfortaa" w:cs="Comfortaa"/>
+          <w:sz w:val="44"/>
+          <w:szCs w:val="44"/>
+        </w:rPr>
+        <w:t>tinkercad</w:t>
+      </w:r>
+      <w:proofErr w:type="spellEnd"/>
+      <w:r>
+        <w:rPr>
+          <w:rFonts w:ascii="Comfortaa" w:eastAsia="Comfortaa" w:hAnsi="Comfortaa" w:cs="Comfortaa"/>
+          <w:sz w:val="44"/>
+          <w:szCs w:val="44"/>
+        </w:rPr>
+        <w:t xml:space="preserve">. The project is quite experimentation heavy (The balloon, the 3d printed box, the calibration of sensors). We have tried to create a pilot simulation of how we </w:t>
       </w:r>
       <w:r>
         <w:rPr>
@@ -2475,37 +2844,103 @@
           <w:u w:val="single"/>
         </w:rPr>
       </w:pPr>
-      <w:r>
-        <w:rPr>
-          <w:rFonts w:ascii="Comfortaa" w:eastAsia="Comfortaa" w:hAnsi="Comfortaa" w:cs="Comfortaa"/>
-          <w:b/>
-          <w:bCs/>
-          <w:sz w:val="44"/>
-          <w:szCs w:val="44"/>
-          <w:u w:val="single"/>
-        </w:rPr>
-        <w:t>-:TinkerCAD simulation:-</w:t>
-      </w:r>
-    </w:p>
-    <w:p>
-      <w:pPr>
-        <w:spacing w:before="280" w:after="280"/>
-        <w:jc w:val="center"/>
-        <w:rPr>
-          <w:rFonts w:ascii="Comfortaa" w:eastAsia="Comfortaa" w:hAnsi="Comfortaa" w:cs="Comfortaa"/>
-          <w:bCs/>
-          <w:sz w:val="44"/>
-          <w:szCs w:val="44"/>
-        </w:rPr>
-      </w:pPr>
-      <w:r>
-        <w:rPr>
-          <w:rFonts w:ascii="Comfortaa" w:eastAsia="Comfortaa" w:hAnsi="Comfortaa" w:cs="Comfortaa"/>
-          <w:bCs/>
-          <w:sz w:val="44"/>
-          <w:szCs w:val="44"/>
-        </w:rPr>
-        <w:t>As we do not have our original sensors available on tinkercad we have tried a similar circuit using an Arduino UNO with 5 V supply ,a bread board ,and we have used :-</w:t>
+      <w:proofErr w:type="gramStart"/>
+      <w:r>
+        <w:rPr>
+          <w:rFonts w:ascii="Comfortaa" w:eastAsia="Comfortaa" w:hAnsi="Comfortaa" w:cs="Comfortaa"/>
+          <w:b/>
+          <w:bCs/>
+          <w:sz w:val="44"/>
+          <w:szCs w:val="44"/>
+          <w:u w:val="single"/>
+        </w:rPr>
+        <w:t>-:</w:t>
+      </w:r>
+      <w:proofErr w:type="spellStart"/>
+      <w:r>
+        <w:rPr>
+          <w:rFonts w:ascii="Comfortaa" w:eastAsia="Comfortaa" w:hAnsi="Comfortaa" w:cs="Comfortaa"/>
+          <w:b/>
+          <w:bCs/>
+          <w:sz w:val="44"/>
+          <w:szCs w:val="44"/>
+          <w:u w:val="single"/>
+        </w:rPr>
+        <w:t>TinkerCAD</w:t>
+      </w:r>
+      <w:proofErr w:type="spellEnd"/>
+      <w:proofErr w:type="gramEnd"/>
+      <w:r>
+        <w:rPr>
+          <w:rFonts w:ascii="Comfortaa" w:eastAsia="Comfortaa" w:hAnsi="Comfortaa" w:cs="Comfortaa"/>
+          <w:b/>
+          <w:bCs/>
+          <w:sz w:val="44"/>
+          <w:szCs w:val="44"/>
+          <w:u w:val="single"/>
+        </w:rPr>
+        <w:t xml:space="preserve"> simulation:-</w:t>
+      </w:r>
+    </w:p>
+    <w:p>
+      <w:pPr>
+        <w:spacing w:before="280" w:after="280"/>
+        <w:jc w:val="center"/>
+        <w:rPr>
+          <w:rFonts w:ascii="Comfortaa" w:eastAsia="Comfortaa" w:hAnsi="Comfortaa" w:cs="Comfortaa"/>
+          <w:bCs/>
+          <w:sz w:val="44"/>
+          <w:szCs w:val="44"/>
+        </w:rPr>
+      </w:pPr>
+      <w:r>
+        <w:rPr>
+          <w:rFonts w:ascii="Comfortaa" w:eastAsia="Comfortaa" w:hAnsi="Comfortaa" w:cs="Comfortaa"/>
+          <w:bCs/>
+          <w:sz w:val="44"/>
+          <w:szCs w:val="44"/>
+        </w:rPr>
+        <w:t xml:space="preserve">As we do not have our original sensors available on </w:t>
+      </w:r>
+      <w:proofErr w:type="spellStart"/>
+      <w:r>
+        <w:rPr>
+          <w:rFonts w:ascii="Comfortaa" w:eastAsia="Comfortaa" w:hAnsi="Comfortaa" w:cs="Comfortaa"/>
+          <w:bCs/>
+          <w:sz w:val="44"/>
+          <w:szCs w:val="44"/>
+        </w:rPr>
+        <w:t>tinkercad</w:t>
+      </w:r>
+      <w:proofErr w:type="spellEnd"/>
+      <w:r>
+        <w:rPr>
+          <w:rFonts w:ascii="Comfortaa" w:eastAsia="Comfortaa" w:hAnsi="Comfortaa" w:cs="Comfortaa"/>
+          <w:bCs/>
+          <w:sz w:val="44"/>
+          <w:szCs w:val="44"/>
+        </w:rPr>
+        <w:t xml:space="preserve"> we have tried a similar circuit using an Arduino UNO with 5 V </w:t>
+      </w:r>
+      <w:proofErr w:type="gramStart"/>
+      <w:r>
+        <w:rPr>
+          <w:rFonts w:ascii="Comfortaa" w:eastAsia="Comfortaa" w:hAnsi="Comfortaa" w:cs="Comfortaa"/>
+          <w:bCs/>
+          <w:sz w:val="44"/>
+          <w:szCs w:val="44"/>
+        </w:rPr>
+        <w:t>supply ,a</w:t>
+      </w:r>
+      <w:proofErr w:type="gramEnd"/>
+      <w:r>
+        <w:rPr>
+          <w:rFonts w:ascii="Comfortaa" w:eastAsia="Comfortaa" w:hAnsi="Comfortaa" w:cs="Comfortaa"/>
+          <w:bCs/>
+          <w:sz w:val="44"/>
+          <w:szCs w:val="44"/>
+        </w:rPr>
+        <w:t xml:space="preserve"> bread board ,and we have used :-</w:t>
       </w:r>
     </w:p>
     <w:p>
@@ -2630,7 +3065,27 @@
           <w:sz w:val="44"/>
           <w:szCs w:val="44"/>
         </w:rPr>
-        <w:t>2.Temperature Sensor[TMP36]</w:t>
+        <w:t xml:space="preserve">2.Temperature </w:t>
+      </w:r>
+      <w:proofErr w:type="gramStart"/>
+      <w:r>
+        <w:rPr>
+          <w:rFonts w:ascii="Comfortaa" w:eastAsia="Comfortaa" w:hAnsi="Comfortaa" w:cs="Comfortaa"/>
+          <w:bCs/>
+          <w:sz w:val="44"/>
+          <w:szCs w:val="44"/>
+        </w:rPr>
+        <w:t>Sensor[</w:t>
+      </w:r>
+      <w:proofErr w:type="gramEnd"/>
+      <w:r>
+        <w:rPr>
+          <w:rFonts w:ascii="Comfortaa" w:eastAsia="Comfortaa" w:hAnsi="Comfortaa" w:cs="Comfortaa"/>
+          <w:bCs/>
+          <w:sz w:val="44"/>
+          <w:szCs w:val="44"/>
+        </w:rPr>
+        <w:t>TMP36]</w:t>
       </w:r>
     </w:p>
     <w:p>
@@ -2652,49 +3107,129 @@
           <w:szCs w:val="44"/>
         </w:rPr>
         <w:lastRenderedPageBreak/>
-        <w:t>3.LCD controlled by potentiometer to display the temperature and gas concentrations measured by  TMP36 and sensor Gas sensor respectively.</w:t>
-      </w:r>
-    </w:p>
-    <w:p>
-      <w:pPr>
-        <w:spacing w:before="280" w:after="280"/>
-        <w:jc w:val="center"/>
-        <w:rPr>
-          <w:rFonts w:ascii="Comfortaa" w:eastAsia="Comfortaa" w:hAnsi="Comfortaa" w:cs="Comfortaa"/>
-          <w:bCs/>
-          <w:sz w:val="44"/>
-          <w:szCs w:val="44"/>
-        </w:rPr>
-      </w:pPr>
-      <w:r>
-        <w:rPr>
-          <w:rFonts w:ascii="Comfortaa" w:eastAsia="Comfortaa" w:hAnsi="Comfortaa" w:cs="Comfortaa"/>
-          <w:bCs/>
-          <w:sz w:val="44"/>
-          <w:szCs w:val="44"/>
-        </w:rPr>
-        <w:t>4.Buzzer (its operation depend on concentration of gas detected by gas sensor).</w:t>
-      </w:r>
-    </w:p>
-    <w:p>
-      <w:pPr>
-        <w:spacing w:before="280" w:after="280"/>
-        <w:jc w:val="center"/>
-        <w:rPr>
-          <w:rFonts w:ascii="Comfortaa" w:eastAsia="Comfortaa" w:hAnsi="Comfortaa" w:cs="Comfortaa"/>
-          <w:bCs/>
-          <w:sz w:val="44"/>
-          <w:szCs w:val="44"/>
-        </w:rPr>
-      </w:pPr>
-      <w:r>
-        <w:rPr>
-          <w:rFonts w:ascii="Comfortaa" w:eastAsia="Comfortaa" w:hAnsi="Comfortaa" w:cs="Comfortaa"/>
-          <w:bCs/>
-          <w:sz w:val="44"/>
-          <w:szCs w:val="44"/>
-        </w:rPr>
-        <w:t xml:space="preserve">5.Three LED’s (red , green and yellow ,at a certain time the color of LED will depend on ,magnitude of temperature measured by TMP36 sensor). </w:t>
+        <w:t xml:space="preserve">3.LCD controlled by potentiometer to display the temperature and gas concentrations measured </w:t>
+      </w:r>
+      <w:proofErr w:type="gramStart"/>
+      <w:r>
+        <w:rPr>
+          <w:rFonts w:ascii="Comfortaa" w:eastAsia="Comfortaa" w:hAnsi="Comfortaa" w:cs="Comfortaa"/>
+          <w:bCs/>
+          <w:sz w:val="44"/>
+          <w:szCs w:val="44"/>
+        </w:rPr>
+        <w:t>by  TMP</w:t>
+      </w:r>
+      <w:proofErr w:type="gramEnd"/>
+      <w:r>
+        <w:rPr>
+          <w:rFonts w:ascii="Comfortaa" w:eastAsia="Comfortaa" w:hAnsi="Comfortaa" w:cs="Comfortaa"/>
+          <w:bCs/>
+          <w:sz w:val="44"/>
+          <w:szCs w:val="44"/>
+        </w:rPr>
+        <w:t>36 and sensor Gas sensor respectively.</w:t>
+      </w:r>
+    </w:p>
+    <w:p>
+      <w:pPr>
+        <w:spacing w:before="280" w:after="280"/>
+        <w:jc w:val="center"/>
+        <w:rPr>
+          <w:rFonts w:ascii="Comfortaa" w:eastAsia="Comfortaa" w:hAnsi="Comfortaa" w:cs="Comfortaa"/>
+          <w:bCs/>
+          <w:sz w:val="44"/>
+          <w:szCs w:val="44"/>
+        </w:rPr>
+      </w:pPr>
+      <w:r>
+        <w:rPr>
+          <w:rFonts w:ascii="Comfortaa" w:eastAsia="Comfortaa" w:hAnsi="Comfortaa" w:cs="Comfortaa"/>
+          <w:bCs/>
+          <w:sz w:val="44"/>
+          <w:szCs w:val="44"/>
+        </w:rPr>
+        <w:t xml:space="preserve">4.Buzzer (its operation </w:t>
+      </w:r>
+      <w:proofErr w:type="gramStart"/>
+      <w:r>
+        <w:rPr>
+          <w:rFonts w:ascii="Comfortaa" w:eastAsia="Comfortaa" w:hAnsi="Comfortaa" w:cs="Comfortaa"/>
+          <w:bCs/>
+          <w:sz w:val="44"/>
+          <w:szCs w:val="44"/>
+        </w:rPr>
+        <w:t>depend</w:t>
+      </w:r>
+      <w:proofErr w:type="gramEnd"/>
+      <w:r>
+        <w:rPr>
+          <w:rFonts w:ascii="Comfortaa" w:eastAsia="Comfortaa" w:hAnsi="Comfortaa" w:cs="Comfortaa"/>
+          <w:bCs/>
+          <w:sz w:val="44"/>
+          <w:szCs w:val="44"/>
+        </w:rPr>
+        <w:t xml:space="preserve"> on concentration of gas detected by gas sensor).</w:t>
+      </w:r>
+    </w:p>
+    <w:p>
+      <w:pPr>
+        <w:spacing w:before="280" w:after="280"/>
+        <w:jc w:val="center"/>
+        <w:rPr>
+          <w:rFonts w:ascii="Comfortaa" w:eastAsia="Comfortaa" w:hAnsi="Comfortaa" w:cs="Comfortaa"/>
+          <w:bCs/>
+          <w:sz w:val="44"/>
+          <w:szCs w:val="44"/>
+        </w:rPr>
+      </w:pPr>
+      <w:r>
+        <w:rPr>
+          <w:rFonts w:ascii="Comfortaa" w:eastAsia="Comfortaa" w:hAnsi="Comfortaa" w:cs="Comfortaa"/>
+          <w:bCs/>
+          <w:sz w:val="44"/>
+          <w:szCs w:val="44"/>
+        </w:rPr>
+        <w:t>5.Three LED’s (</w:t>
+      </w:r>
+      <w:proofErr w:type="gramStart"/>
+      <w:r>
+        <w:rPr>
+          <w:rFonts w:ascii="Comfortaa" w:eastAsia="Comfortaa" w:hAnsi="Comfortaa" w:cs="Comfortaa"/>
+          <w:bCs/>
+          <w:sz w:val="44"/>
+          <w:szCs w:val="44"/>
+        </w:rPr>
+        <w:t>red ,</w:t>
+      </w:r>
+      <w:proofErr w:type="gramEnd"/>
+      <w:r>
+        <w:rPr>
+          <w:rFonts w:ascii="Comfortaa" w:eastAsia="Comfortaa" w:hAnsi="Comfortaa" w:cs="Comfortaa"/>
+          <w:bCs/>
+          <w:sz w:val="44"/>
+          <w:szCs w:val="44"/>
+        </w:rPr>
+        <w:t xml:space="preserve"> green and yellow ,at a certain time the </w:t>
+      </w:r>
+      <w:proofErr w:type="spellStart"/>
+      <w:r>
+        <w:rPr>
+          <w:rFonts w:ascii="Comfortaa" w:eastAsia="Comfortaa" w:hAnsi="Comfortaa" w:cs="Comfortaa"/>
+          <w:bCs/>
+          <w:sz w:val="44"/>
+          <w:szCs w:val="44"/>
+        </w:rPr>
+        <w:t>color</w:t>
+      </w:r>
+      <w:proofErr w:type="spellEnd"/>
+      <w:r>
+        <w:rPr>
+          <w:rFonts w:ascii="Comfortaa" w:eastAsia="Comfortaa" w:hAnsi="Comfortaa" w:cs="Comfortaa"/>
+          <w:bCs/>
+          <w:sz w:val="44"/>
+          <w:szCs w:val="44"/>
+        </w:rPr>
+        <w:t xml:space="preserve"> of LED will depend on ,magnitude of temperature measured by TMP36 sensor). </w:t>
       </w:r>
     </w:p>
     <w:p>
@@ -2730,79 +3265,585 @@
           <w:szCs w:val="44"/>
         </w:rPr>
       </w:pPr>
-      <w:r>
-        <w:rPr>
-          <w:rFonts w:ascii="Comfortaa" w:eastAsia="Comfortaa" w:hAnsi="Comfortaa" w:cs="Comfortaa"/>
-          <w:b/>
-          <w:bCs/>
-          <w:sz w:val="44"/>
-          <w:szCs w:val="44"/>
-        </w:rPr>
-        <w:t xml:space="preserve">-:Sketch For TINKERCAD circuit:- </w:t>
-      </w:r>
-    </w:p>
-    <w:p>
-      <w:pPr>
-        <w:spacing w:before="280" w:after="280"/>
-        <w:jc w:val="center"/>
-        <w:rPr>
-          <w:rFonts w:ascii="Comfortaa" w:eastAsia="Comfortaa" w:hAnsi="Comfortaa" w:cs="Comfortaa"/>
-          <w:b/>
-          <w:bCs/>
-          <w:sz w:val="44"/>
-          <w:szCs w:val="44"/>
-          <w:u w:val="single"/>
-        </w:rPr>
-      </w:pPr>
-    </w:p>
-    <w:p>
-      <w:pPr>
-        <w:spacing w:before="280" w:after="280"/>
-        <w:jc w:val="center"/>
-        <w:rPr>
-          <w:rFonts w:ascii="Comfortaa" w:eastAsia="Comfortaa" w:hAnsi="Comfortaa" w:cs="Comfortaa"/>
-          <w:b/>
-          <w:bCs/>
-          <w:sz w:val="44"/>
-          <w:szCs w:val="44"/>
-          <w:u w:val="single"/>
-        </w:rPr>
-      </w:pPr>
-      <w:r>
-        <w:rPr>
-          <w:rFonts w:ascii="Comfortaa" w:eastAsia="Comfortaa" w:hAnsi="Comfortaa" w:cs="Comfortaa"/>
-          <w:b/>
-          <w:bCs/>
-          <w:sz w:val="44"/>
-          <w:szCs w:val="44"/>
-          <w:u w:val="single"/>
-        </w:rPr>
-        <w:t>-:3D model of casing and explanation of design:-</w:t>
-      </w:r>
-    </w:p>
-    <w:p>
-      <w:pPr>
-        <w:spacing w:before="280" w:after="280"/>
-        <w:jc w:val="center"/>
-        <w:rPr>
-          <w:rFonts w:ascii="Comfortaa" w:eastAsia="Comfortaa" w:hAnsi="Comfortaa" w:cs="Comfortaa"/>
-          <w:b/>
-          <w:bCs/>
-          <w:sz w:val="44"/>
-          <w:szCs w:val="44"/>
-          <w:u w:val="single"/>
-        </w:rPr>
-      </w:pPr>
-      <w:r>
-        <w:rPr>
-          <w:rFonts w:ascii="Comfortaa" w:eastAsia="Comfortaa" w:hAnsi="Comfortaa" w:cs="Comfortaa"/>
-          <w:b/>
-          <w:bCs/>
-          <w:sz w:val="44"/>
-          <w:szCs w:val="44"/>
-          <w:u w:val="single"/>
-        </w:rPr>
-        <w:t>-:Challenges:-</w:t>
+      <w:proofErr w:type="gramStart"/>
+      <w:r>
+        <w:rPr>
+          <w:rFonts w:ascii="Comfortaa" w:eastAsia="Comfortaa" w:hAnsi="Comfortaa" w:cs="Comfortaa"/>
+          <w:b/>
+          <w:bCs/>
+          <w:sz w:val="44"/>
+          <w:szCs w:val="44"/>
+        </w:rPr>
+        <w:t>-:Sketch</w:t>
+      </w:r>
+      <w:proofErr w:type="gramEnd"/>
+      <w:r>
+        <w:rPr>
+          <w:rFonts w:ascii="Comfortaa" w:eastAsia="Comfortaa" w:hAnsi="Comfortaa" w:cs="Comfortaa"/>
+          <w:b/>
+          <w:bCs/>
+          <w:sz w:val="44"/>
+          <w:szCs w:val="44"/>
+        </w:rPr>
+        <w:t xml:space="preserve"> For TINKERCAD circuit:- </w:t>
+      </w:r>
+    </w:p>
+    <w:p>
+      <w:pPr>
+        <w:spacing w:before="280" w:after="280"/>
+        <w:jc w:val="center"/>
+        <w:rPr>
+          <w:rFonts w:ascii="Comfortaa" w:eastAsia="Comfortaa" w:hAnsi="Comfortaa" w:cs="Comfortaa"/>
+          <w:b/>
+          <w:bCs/>
+          <w:sz w:val="44"/>
+          <w:szCs w:val="44"/>
+          <w:u w:val="single"/>
+        </w:rPr>
+      </w:pPr>
+    </w:p>
+    <w:p>
+      <w:pPr>
+        <w:spacing w:before="280" w:after="280"/>
+        <w:jc w:val="center"/>
+        <w:rPr>
+          <w:rFonts w:ascii="Comfortaa" w:eastAsia="Comfortaa" w:hAnsi="Comfortaa" w:cs="Comfortaa"/>
+          <w:b/>
+          <w:bCs/>
+          <w:sz w:val="44"/>
+          <w:szCs w:val="44"/>
+          <w:u w:val="single"/>
+        </w:rPr>
+      </w:pPr>
+      <w:r>
+        <w:rPr>
+          <w:rFonts w:ascii="Comfortaa" w:eastAsia="Comfortaa" w:hAnsi="Comfortaa" w:cs="Comfortaa"/>
+          <w:b/>
+          <w:bCs/>
+          <w:sz w:val="44"/>
+          <w:szCs w:val="44"/>
+          <w:u w:val="single"/>
+        </w:rPr>
+        <w:t xml:space="preserve">-:3D model of casing and explanation of </w:t>
+      </w:r>
+      <w:proofErr w:type="gramStart"/>
+      <w:r>
+        <w:rPr>
+          <w:rFonts w:ascii="Comfortaa" w:eastAsia="Comfortaa" w:hAnsi="Comfortaa" w:cs="Comfortaa"/>
+          <w:b/>
+          <w:bCs/>
+          <w:sz w:val="44"/>
+          <w:szCs w:val="44"/>
+          <w:u w:val="single"/>
+        </w:rPr>
+        <w:t>design:-</w:t>
+      </w:r>
+      <w:proofErr w:type="gramEnd"/>
+    </w:p>
+    <w:p>
+      <w:pPr>
+        <w:spacing w:before="280" w:after="280"/>
+        <w:jc w:val="center"/>
+        <w:rPr>
+          <w:rFonts w:ascii="Comfortaa" w:eastAsia="Comfortaa" w:hAnsi="Comfortaa" w:cs="Comfortaa"/>
+          <w:sz w:val="44"/>
+          <w:szCs w:val="44"/>
+        </w:rPr>
+      </w:pPr>
+      <w:r>
+        <w:rPr>
+          <w:rFonts w:ascii="Comfortaa" w:eastAsia="Comfortaa" w:hAnsi="Comfortaa" w:cs="Comfortaa"/>
+          <w:sz w:val="44"/>
+          <w:szCs w:val="44"/>
+        </w:rPr>
+        <w:t xml:space="preserve">The final model is a </w:t>
+      </w:r>
+      <w:proofErr w:type="gramStart"/>
+      <w:r>
+        <w:rPr>
+          <w:rFonts w:ascii="Comfortaa" w:eastAsia="Comfortaa" w:hAnsi="Comfortaa" w:cs="Comfortaa"/>
+          <w:sz w:val="44"/>
+          <w:szCs w:val="44"/>
+        </w:rPr>
+        <w:t>cuboid(</w:t>
+      </w:r>
+      <w:proofErr w:type="gramEnd"/>
+      <w:r>
+        <w:rPr>
+          <w:rFonts w:ascii="Comfortaa" w:eastAsia="Comfortaa" w:hAnsi="Comfortaa" w:cs="Comfortaa"/>
+          <w:sz w:val="44"/>
+          <w:szCs w:val="44"/>
+        </w:rPr>
+        <w:t>170</w:t>
+      </w:r>
+      <w:r>
+        <w:rPr>
+          <w:rFonts w:ascii="Comfortaa" w:eastAsia="Comfortaa" w:hAnsi="Comfortaa" w:cs="Comfortaa"/>
+          <w:sz w:val="44"/>
+          <w:szCs w:val="44"/>
+        </w:rPr>
+        <w:t>x</w:t>
+      </w:r>
+      <w:r>
+        <w:rPr>
+          <w:rFonts w:ascii="Comfortaa" w:eastAsia="Comfortaa" w:hAnsi="Comfortaa" w:cs="Comfortaa"/>
+          <w:sz w:val="44"/>
+          <w:szCs w:val="44"/>
+        </w:rPr>
+        <w:t>145</w:t>
+      </w:r>
+      <w:r>
+        <w:rPr>
+          <w:rFonts w:ascii="Comfortaa" w:eastAsia="Comfortaa" w:hAnsi="Comfortaa" w:cs="Comfortaa"/>
+          <w:sz w:val="44"/>
+          <w:szCs w:val="44"/>
+        </w:rPr>
+        <w:t>x</w:t>
+      </w:r>
+      <w:r>
+        <w:rPr>
+          <w:rFonts w:ascii="Comfortaa" w:eastAsia="Comfortaa" w:hAnsi="Comfortaa" w:cs="Comfortaa"/>
+          <w:sz w:val="44"/>
+          <w:szCs w:val="44"/>
+        </w:rPr>
+        <w:t>150 mm</w:t>
+      </w:r>
+      <w:r>
+        <w:rPr>
+          <w:rFonts w:ascii="Comfortaa" w:eastAsia="Comfortaa" w:hAnsi="Comfortaa" w:cs="Comfortaa"/>
+          <w:sz w:val="44"/>
+          <w:szCs w:val="44"/>
+          <w:vertAlign w:val="superscript"/>
+        </w:rPr>
+        <w:t>3</w:t>
+      </w:r>
+      <w:r>
+        <w:rPr>
+          <w:rFonts w:ascii="Comfortaa" w:eastAsia="Comfortaa" w:hAnsi="Comfortaa" w:cs="Comfortaa"/>
+          <w:sz w:val="44"/>
+          <w:szCs w:val="44"/>
+        </w:rPr>
+        <w:t xml:space="preserve">).It </w:t>
+      </w:r>
+      <w:r>
+        <w:rPr>
+          <w:rFonts w:ascii="Comfortaa" w:eastAsia="Comfortaa" w:hAnsi="Comfortaa" w:cs="Comfortaa"/>
+          <w:sz w:val="44"/>
+          <w:szCs w:val="44"/>
+        </w:rPr>
+        <w:t>has two compartments, the upper compartment having inner dimensions 160x135x85 mm</w:t>
+      </w:r>
+      <w:r>
+        <w:rPr>
+          <w:rFonts w:ascii="Comfortaa" w:eastAsia="Comfortaa" w:hAnsi="Comfortaa" w:cs="Comfortaa"/>
+          <w:sz w:val="44"/>
+          <w:szCs w:val="44"/>
+          <w:vertAlign w:val="superscript"/>
+        </w:rPr>
+        <w:t xml:space="preserve">3 </w:t>
+      </w:r>
+      <w:r>
+        <w:rPr>
+          <w:rFonts w:ascii="Comfortaa" w:eastAsia="Comfortaa" w:hAnsi="Comfortaa" w:cs="Comfortaa"/>
+          <w:sz w:val="44"/>
+          <w:szCs w:val="44"/>
+        </w:rPr>
+        <w:t xml:space="preserve"> contains the sensors DSM501A, BME680, </w:t>
+      </w:r>
+      <w:r>
+        <w:rPr>
+          <w:rFonts w:ascii="Comfortaa" w:eastAsia="Comfortaa" w:hAnsi="Comfortaa" w:cs="Comfortaa"/>
+          <w:sz w:val="44"/>
+          <w:szCs w:val="44"/>
+        </w:rPr>
+        <w:lastRenderedPageBreak/>
+        <w:t>MICS2714, MQ131  and the lower compartment having inner dimensions 160x135x50 mm</w:t>
+      </w:r>
+      <w:r>
+        <w:rPr>
+          <w:rFonts w:ascii="Comfortaa" w:eastAsia="Comfortaa" w:hAnsi="Comfortaa" w:cs="Comfortaa"/>
+          <w:sz w:val="44"/>
+          <w:szCs w:val="44"/>
+          <w:vertAlign w:val="superscript"/>
+        </w:rPr>
+        <w:t>3</w:t>
+      </w:r>
+      <w:r>
+        <w:rPr>
+          <w:rFonts w:ascii="Comfortaa" w:eastAsia="Comfortaa" w:hAnsi="Comfortaa" w:cs="Comfortaa"/>
+          <w:sz w:val="44"/>
+          <w:szCs w:val="44"/>
+        </w:rPr>
+        <w:t xml:space="preserve"> has the an Arduino uno, batteries, GPS/GSM module(SIM808) and a breadboard to facilitate all the connections. There is a passthrough mesh between the compartments for the wires from the Arduino/breadboard to connect to the sensors. The upper compartment has a fan for the intake of the air, which will be covered with a mesh to prevent the intake of large dust particles.</w:t>
+      </w:r>
+    </w:p>
+    <w:p>
+      <w:pPr>
+        <w:spacing w:before="280" w:after="280"/>
+        <w:jc w:val="center"/>
+        <w:rPr>
+          <w:rFonts w:ascii="Comfortaa" w:eastAsia="Comfortaa" w:hAnsi="Comfortaa" w:cs="Comfortaa"/>
+          <w:sz w:val="44"/>
+          <w:szCs w:val="44"/>
+        </w:rPr>
+      </w:pPr>
+      <w:proofErr w:type="gramStart"/>
+      <w:r>
+        <w:rPr>
+          <w:rFonts w:ascii="Comfortaa" w:eastAsia="Comfortaa" w:hAnsi="Comfortaa" w:cs="Comfortaa"/>
+          <w:b/>
+          <w:bCs/>
+          <w:sz w:val="44"/>
+          <w:szCs w:val="44"/>
+        </w:rPr>
+        <w:t>NOTE:-</w:t>
+      </w:r>
+      <w:proofErr w:type="gramEnd"/>
+      <w:r>
+        <w:rPr>
+          <w:rFonts w:ascii="Comfortaa" w:eastAsia="Comfortaa" w:hAnsi="Comfortaa" w:cs="Comfortaa"/>
+          <w:sz w:val="44"/>
+          <w:szCs w:val="44"/>
+        </w:rPr>
+        <w:t>Assuming the wall width as 5mm.</w:t>
+      </w:r>
+    </w:p>
+    <w:p>
+      <w:pPr>
+        <w:spacing w:before="280" w:after="280"/>
+        <w:jc w:val="center"/>
+        <w:rPr>
+          <w:rFonts w:ascii="Comfortaa" w:eastAsia="Comfortaa" w:hAnsi="Comfortaa" w:cs="Comfortaa"/>
+          <w:b/>
+          <w:bCs/>
+          <w:sz w:val="44"/>
+          <w:szCs w:val="44"/>
+        </w:rPr>
+      </w:pPr>
+      <w:proofErr w:type="gramStart"/>
+      <w:r>
+        <w:rPr>
+          <w:rFonts w:ascii="Comfortaa" w:eastAsia="Comfortaa" w:hAnsi="Comfortaa" w:cs="Comfortaa"/>
+          <w:b/>
+          <w:bCs/>
+          <w:sz w:val="44"/>
+          <w:szCs w:val="44"/>
+        </w:rPr>
+        <w:t>-:Reason</w:t>
+      </w:r>
+      <w:proofErr w:type="gramEnd"/>
+      <w:r>
+        <w:rPr>
+          <w:rFonts w:ascii="Comfortaa" w:eastAsia="Comfortaa" w:hAnsi="Comfortaa" w:cs="Comfortaa"/>
+          <w:b/>
+          <w:bCs/>
+          <w:sz w:val="44"/>
+          <w:szCs w:val="44"/>
+        </w:rPr>
+        <w:t xml:space="preserve"> Behind The Design:-</w:t>
+      </w:r>
+    </w:p>
+    <w:p>
+      <w:pPr>
+        <w:spacing w:before="280" w:after="280"/>
+        <w:jc w:val="center"/>
+        <w:rPr>
+          <w:rFonts w:ascii="Comfortaa" w:eastAsia="Comfortaa" w:hAnsi="Comfortaa" w:cs="Comfortaa"/>
+          <w:sz w:val="44"/>
+          <w:szCs w:val="44"/>
+        </w:rPr>
+      </w:pPr>
+      <w:r>
+        <w:rPr>
+          <w:rFonts w:ascii="Comfortaa" w:eastAsia="Comfortaa" w:hAnsi="Comfortaa" w:cs="Comfortaa"/>
+          <w:sz w:val="44"/>
+          <w:szCs w:val="44"/>
+        </w:rPr>
+        <w:t xml:space="preserve">The design has been chosen to prevent the sensors from being directly being exposed to the elements of the nature, two compartments were made to prevent the heat from Arduino compartment being lost at high altitudes, and maintain the proper functioning of the Arduino, also it provides a layer of protection from </w:t>
+      </w:r>
+      <w:r>
+        <w:rPr>
+          <w:rFonts w:ascii="Comfortaa" w:eastAsia="Comfortaa" w:hAnsi="Comfortaa" w:cs="Comfortaa"/>
+          <w:sz w:val="44"/>
+          <w:szCs w:val="44"/>
+        </w:rPr>
+        <w:lastRenderedPageBreak/>
+        <w:t>environmental changes.</w:t>
+      </w:r>
+      <w:r>
+        <w:rPr>
+          <w:rFonts w:ascii="Comfortaa" w:eastAsia="Comfortaa" w:hAnsi="Comfortaa" w:cs="Comfortaa"/>
+          <w:b/>
+          <w:bCs/>
+          <w:noProof/>
+          <w:sz w:val="44"/>
+          <w:szCs w:val="44"/>
+        </w:rPr>
+        <w:t xml:space="preserve"> </w:t>
+      </w:r>
+      <w:r>
+        <w:rPr>
+          <w:rFonts w:ascii="Comfortaa" w:eastAsia="Comfortaa" w:hAnsi="Comfortaa" w:cs="Comfortaa"/>
+          <w:b/>
+          <w:bCs/>
+          <w:noProof/>
+          <w:sz w:val="44"/>
+          <w:szCs w:val="44"/>
+        </w:rPr>
+        <w:drawing>
+          <wp:inline distT="0" distB="0" distL="0" distR="0" wp14:anchorId="63689025" wp14:editId="3D6ECB76">
+            <wp:extent cx="3903917" cy="3268980"/>
+            <wp:effectExtent l="0" t="0" r="1905" b="7620"/>
+            <wp:docPr id="13" name="Picture 13" descr="A computer screen capture&#10;&#10;Description automatically generated with medium confidence"/>
+            <wp:cNvGraphicFramePr>
+              <a:graphicFrameLocks xmlns:a="http://schemas.openxmlformats.org/drawingml/2006/main" noChangeAspect="1"/>
+            </wp:cNvGraphicFramePr>
+            <a:graphic xmlns:a="http://schemas.openxmlformats.org/drawingml/2006/main">
+              <a:graphicData uri="http://schemas.openxmlformats.org/drawingml/2006/picture">
+                <pic:pic xmlns:pic="http://schemas.openxmlformats.org/drawingml/2006/picture">
+                  <pic:nvPicPr>
+                    <pic:cNvPr id="13" name="Picture 13" descr="A computer screen capture&#10;&#10;Description automatically generated with medium confidence"/>
+                    <pic:cNvPicPr/>
+                  </pic:nvPicPr>
+                  <pic:blipFill rotWithShape="1">
+                    <a:blip r:embed="rId18">
+                      <a:extLst>
+                        <a:ext uri="{28A0092B-C50C-407E-A947-70E740481C1C}">
+                          <a14:useLocalDpi xmlns:a14="http://schemas.microsoft.com/office/drawing/2010/main" val="0"/>
+                        </a:ext>
+                      </a:extLst>
+                    </a:blip>
+                    <a:srcRect l="29308" t="26640" r="29981" b="12754"/>
+                    <a:stretch/>
+                  </pic:blipFill>
+                  <pic:spPr bwMode="auto">
+                    <a:xfrm>
+                      <a:off x="0" y="0"/>
+                      <a:ext cx="3958963" cy="3315073"/>
+                    </a:xfrm>
+                    <a:prstGeom prst="rect">
+                      <a:avLst/>
+                    </a:prstGeom>
+                    <a:ln>
+                      <a:noFill/>
+                    </a:ln>
+                    <a:extLst>
+                      <a:ext uri="{53640926-AAD7-44D8-BBD7-CCE9431645EC}">
+                        <a14:shadowObscured xmlns:a14="http://schemas.microsoft.com/office/drawing/2010/main"/>
+                      </a:ext>
+                    </a:extLst>
+                  </pic:spPr>
+                </pic:pic>
+              </a:graphicData>
+            </a:graphic>
+          </wp:inline>
+        </w:drawing>
+      </w:r>
+    </w:p>
+    <w:p>
+      <w:pPr>
+        <w:spacing w:before="280" w:after="280"/>
+        <w:jc w:val="center"/>
+        <w:rPr>
+          <w:rFonts w:ascii="Comfortaa" w:eastAsia="Comfortaa" w:hAnsi="Comfortaa" w:cs="Comfortaa"/>
+          <w:b/>
+          <w:bCs/>
+          <w:sz w:val="44"/>
+          <w:szCs w:val="44"/>
+          <w:u w:val="single"/>
+        </w:rPr>
+      </w:pPr>
+      <w:r>
+        <w:rPr>
+          <w:rFonts w:ascii="Comfortaa" w:eastAsia="Comfortaa" w:hAnsi="Comfortaa" w:cs="Comfortaa"/>
+          <w:b/>
+          <w:bCs/>
+          <w:noProof/>
+          <w:sz w:val="44"/>
+          <w:szCs w:val="44"/>
+        </w:rPr>
+        <w:drawing>
+          <wp:inline distT="0" distB="0" distL="0" distR="0" wp14:anchorId="5E80368C" wp14:editId="77B97A0A">
+            <wp:extent cx="3886200" cy="3100388"/>
+            <wp:effectExtent l="0" t="0" r="0" b="5080"/>
+            <wp:docPr id="14" name="Picture 14" descr="A picture containing text, monitor, electronics, screen&#10;&#10;Description automatically generated"/>
+            <wp:cNvGraphicFramePr>
+              <a:graphicFrameLocks xmlns:a="http://schemas.openxmlformats.org/drawingml/2006/main" noChangeAspect="1"/>
+            </wp:cNvGraphicFramePr>
+            <a:graphic xmlns:a="http://schemas.openxmlformats.org/drawingml/2006/main">
+              <a:graphicData uri="http://schemas.openxmlformats.org/drawingml/2006/picture">
+                <pic:pic xmlns:pic="http://schemas.openxmlformats.org/drawingml/2006/picture">
+                  <pic:nvPicPr>
+                    <pic:cNvPr id="14" name="Picture 14" descr="A picture containing text, monitor, electronics, screen&#10;&#10;Description automatically generated"/>
+                    <pic:cNvPicPr/>
+                  </pic:nvPicPr>
+                  <pic:blipFill rotWithShape="1">
+                    <a:blip r:embed="rId19">
+                      <a:extLst>
+                        <a:ext uri="{28A0092B-C50C-407E-A947-70E740481C1C}">
+                          <a14:useLocalDpi xmlns:a14="http://schemas.microsoft.com/office/drawing/2010/main" val="0"/>
+                        </a:ext>
+                      </a:extLst>
+                    </a:blip>
+                    <a:srcRect l="31509" t="32145" r="32329" b="16564"/>
+                    <a:stretch/>
+                  </pic:blipFill>
+                  <pic:spPr bwMode="auto">
+                    <a:xfrm>
+                      <a:off x="0" y="0"/>
+                      <a:ext cx="3901273" cy="3112413"/>
+                    </a:xfrm>
+                    <a:prstGeom prst="rect">
+                      <a:avLst/>
+                    </a:prstGeom>
+                    <a:ln>
+                      <a:noFill/>
+                    </a:ln>
+                    <a:extLst>
+                      <a:ext uri="{53640926-AAD7-44D8-BBD7-CCE9431645EC}">
+                        <a14:shadowObscured xmlns:a14="http://schemas.microsoft.com/office/drawing/2010/main"/>
+                      </a:ext>
+                    </a:extLst>
+                  </pic:spPr>
+                </pic:pic>
+              </a:graphicData>
+            </a:graphic>
+          </wp:inline>
+        </w:drawing>
+      </w:r>
+    </w:p>
+    <w:p>
+      <w:pPr>
+        <w:spacing w:before="280" w:after="280"/>
+        <w:jc w:val="center"/>
+        <w:rPr>
+          <w:rFonts w:ascii="Comfortaa" w:eastAsia="Comfortaa" w:hAnsi="Comfortaa" w:cs="Comfortaa"/>
+          <w:sz w:val="44"/>
+          <w:szCs w:val="44"/>
+        </w:rPr>
+      </w:pPr>
+      <w:r>
+        <w:rPr>
+          <w:rFonts w:ascii="Comfortaa" w:eastAsia="Comfortaa" w:hAnsi="Comfortaa" w:cs="Comfortaa"/>
+          <w:sz w:val="44"/>
+          <w:szCs w:val="44"/>
+        </w:rPr>
+        <w:t>Yellow-BME680</w:t>
+      </w:r>
+    </w:p>
+    <w:p>
+      <w:pPr>
+        <w:spacing w:before="280" w:after="280"/>
+        <w:jc w:val="center"/>
+        <w:rPr>
+          <w:rFonts w:ascii="Comfortaa" w:eastAsia="Comfortaa" w:hAnsi="Comfortaa" w:cs="Comfortaa"/>
+          <w:sz w:val="44"/>
+          <w:szCs w:val="44"/>
+        </w:rPr>
+      </w:pPr>
+      <w:r>
+        <w:rPr>
+          <w:rFonts w:ascii="Comfortaa" w:eastAsia="Comfortaa" w:hAnsi="Comfortaa" w:cs="Comfortaa"/>
+          <w:sz w:val="44"/>
+          <w:szCs w:val="44"/>
+        </w:rPr>
+        <w:t>Red-MQ131</w:t>
+      </w:r>
+    </w:p>
+    <w:p>
+      <w:pPr>
+        <w:spacing w:before="280" w:after="280"/>
+        <w:jc w:val="center"/>
+        <w:rPr>
+          <w:rFonts w:ascii="Comfortaa" w:eastAsia="Comfortaa" w:hAnsi="Comfortaa" w:cs="Comfortaa"/>
+          <w:sz w:val="44"/>
+          <w:szCs w:val="44"/>
+        </w:rPr>
+      </w:pPr>
+      <w:r>
+        <w:rPr>
+          <w:rFonts w:ascii="Comfortaa" w:eastAsia="Comfortaa" w:hAnsi="Comfortaa" w:cs="Comfortaa"/>
+          <w:sz w:val="44"/>
+          <w:szCs w:val="44"/>
+        </w:rPr>
+        <w:t>Green-MISC2714(MIKROE-3700)</w:t>
+      </w:r>
+    </w:p>
+    <w:p>
+      <w:pPr>
+        <w:spacing w:before="280" w:after="280"/>
+        <w:jc w:val="center"/>
+        <w:rPr>
+          <w:rFonts w:ascii="Comfortaa" w:eastAsia="Comfortaa" w:hAnsi="Comfortaa" w:cs="Comfortaa"/>
+          <w:sz w:val="44"/>
+          <w:szCs w:val="44"/>
+        </w:rPr>
+      </w:pPr>
+      <w:r>
+        <w:rPr>
+          <w:rFonts w:ascii="Comfortaa" w:eastAsia="Comfortaa" w:hAnsi="Comfortaa" w:cs="Comfortaa"/>
+          <w:sz w:val="44"/>
+          <w:szCs w:val="44"/>
+        </w:rPr>
+        <w:lastRenderedPageBreak/>
+        <w:t>Blue-DSM501A</w:t>
+      </w:r>
+    </w:p>
+    <w:p>
+      <w:pPr>
+        <w:spacing w:before="280" w:after="280"/>
+        <w:jc w:val="center"/>
+        <w:rPr>
+          <w:rFonts w:ascii="Comfortaa" w:eastAsia="Comfortaa" w:hAnsi="Comfortaa" w:cs="Comfortaa"/>
+          <w:sz w:val="44"/>
+          <w:szCs w:val="44"/>
+        </w:rPr>
+      </w:pPr>
+      <w:r>
+        <w:rPr>
+          <w:rFonts w:ascii="Comfortaa" w:eastAsia="Comfortaa" w:hAnsi="Comfortaa" w:cs="Comfortaa"/>
+          <w:sz w:val="44"/>
+          <w:szCs w:val="44"/>
+        </w:rPr>
+        <w:t>Purple-SIM808</w:t>
+      </w:r>
+    </w:p>
+    <w:p>
+      <w:pPr>
+        <w:spacing w:before="280" w:after="280"/>
+        <w:jc w:val="center"/>
+        <w:rPr>
+          <w:rFonts w:ascii="Comfortaa" w:eastAsia="Comfortaa" w:hAnsi="Comfortaa" w:cs="Comfortaa"/>
+          <w:b/>
+          <w:bCs/>
+          <w:sz w:val="44"/>
+          <w:szCs w:val="44"/>
+          <w:u w:val="single"/>
+        </w:rPr>
+      </w:pPr>
+      <w:proofErr w:type="gramStart"/>
+      <w:r>
+        <w:rPr>
+          <w:rFonts w:ascii="Comfortaa" w:eastAsia="Comfortaa" w:hAnsi="Comfortaa" w:cs="Comfortaa"/>
+          <w:b/>
+          <w:bCs/>
+          <w:sz w:val="44"/>
+          <w:szCs w:val="44"/>
+          <w:u w:val="single"/>
+        </w:rPr>
+        <w:t>-:Challenges</w:t>
+      </w:r>
+      <w:proofErr w:type="gramEnd"/>
+      <w:r>
+        <w:rPr>
+          <w:rFonts w:ascii="Comfortaa" w:eastAsia="Comfortaa" w:hAnsi="Comfortaa" w:cs="Comfortaa"/>
+          <w:b/>
+          <w:bCs/>
+          <w:sz w:val="44"/>
+          <w:szCs w:val="44"/>
+          <w:u w:val="single"/>
+        </w:rPr>
+        <w:t>:-</w:t>
       </w:r>
     </w:p>
     <w:p>
@@ -2840,7 +3881,6 @@
           <w:sz w:val="24"/>
           <w:szCs w:val="24"/>
         </w:rPr>
-        <w:lastRenderedPageBreak/>
         <w:t>If the balloon runs out of battery mid-flight, it will stop sending us its location and altitude updates and we won’t be able to track it. We can first have a dry run as to how long does the battery lasts and then can accordingly increase the capacity.</w:t>
       </w:r>
     </w:p>
@@ -2925,30 +3965,52 @@
           <w:sz w:val="24"/>
           <w:szCs w:val="24"/>
         </w:rPr>
-        <w:t>We have paid a lot of attention to this part. Still something might go wrong mid-flight. Only experimentation with tethers can help in this case</w:t>
-      </w:r>
-    </w:p>
-    <w:p>
-      <w:pPr>
-        <w:spacing w:before="280" w:after="280"/>
-        <w:jc w:val="center"/>
-        <w:rPr>
-          <w:rFonts w:ascii="Comfortaa" w:eastAsia="Comfortaa" w:hAnsi="Comfortaa" w:cs="Comfortaa"/>
-          <w:b/>
-          <w:bCs/>
-          <w:sz w:val="44"/>
-          <w:szCs w:val="44"/>
-        </w:rPr>
-      </w:pPr>
-      <w:r>
-        <w:rPr>
-          <w:rFonts w:ascii="Comfortaa" w:eastAsia="Comfortaa" w:hAnsi="Comfortaa" w:cs="Comfortaa"/>
-          <w:b/>
-          <w:bCs/>
-          <w:sz w:val="44"/>
-          <w:szCs w:val="44"/>
-        </w:rPr>
-        <w:t>-:Further Developments:-</w:t>
+        <w:t xml:space="preserve">We have paid a lot of attention to this part. Still something might go wrong mid-flight. Only experimentation with tethers can help in this </w:t>
+      </w:r>
+      <w:proofErr w:type="gramStart"/>
+      <w:r>
+        <w:rPr>
+          <w:rFonts w:ascii="Comfortaa" w:eastAsia="Comfortaa" w:hAnsi="Comfortaa" w:cs="Comfortaa"/>
+          <w:sz w:val="24"/>
+          <w:szCs w:val="24"/>
+        </w:rPr>
+        <w:t>case</w:t>
+      </w:r>
+      <w:proofErr w:type="gramEnd"/>
+    </w:p>
+    <w:p>
+      <w:pPr>
+        <w:spacing w:before="280" w:after="280"/>
+        <w:jc w:val="center"/>
+        <w:rPr>
+          <w:rFonts w:ascii="Comfortaa" w:eastAsia="Comfortaa" w:hAnsi="Comfortaa" w:cs="Comfortaa"/>
+          <w:b/>
+          <w:bCs/>
+          <w:sz w:val="44"/>
+          <w:szCs w:val="44"/>
+        </w:rPr>
+      </w:pPr>
+      <w:proofErr w:type="gramStart"/>
+      <w:r>
+        <w:rPr>
+          <w:rFonts w:ascii="Comfortaa" w:eastAsia="Comfortaa" w:hAnsi="Comfortaa" w:cs="Comfortaa"/>
+          <w:b/>
+          <w:bCs/>
+          <w:sz w:val="44"/>
+          <w:szCs w:val="44"/>
+        </w:rPr>
+        <w:t>-:Further</w:t>
+      </w:r>
+      <w:proofErr w:type="gramEnd"/>
+      <w:r>
+        <w:rPr>
+          <w:rFonts w:ascii="Comfortaa" w:eastAsia="Comfortaa" w:hAnsi="Comfortaa" w:cs="Comfortaa"/>
+          <w:b/>
+          <w:bCs/>
+          <w:sz w:val="44"/>
+          <w:szCs w:val="44"/>
+        </w:rPr>
+        <w:t xml:space="preserve"> Developments:-</w:t>
       </w:r>
     </w:p>
     <w:p>
@@ -2983,34 +4045,48 @@
           <w:u w:val="single"/>
         </w:rPr>
       </w:pPr>
-      <w:r>
-        <w:rPr>
-          <w:rFonts w:ascii="Comfortaa" w:eastAsia="Comfortaa" w:hAnsi="Comfortaa" w:cs="Comfortaa"/>
-          <w:b/>
-          <w:bCs/>
-          <w:sz w:val="44"/>
-          <w:szCs w:val="44"/>
-          <w:u w:val="single"/>
-        </w:rPr>
-        <w:t>-:Conclusions:-</w:t>
-      </w:r>
-    </w:p>
-    <w:p>
-      <w:pPr>
-        <w:spacing w:before="280" w:after="280"/>
-        <w:jc w:val="center"/>
-        <w:rPr>
-          <w:rFonts w:ascii="Comfortaa" w:eastAsia="Comfortaa" w:hAnsi="Comfortaa" w:cs="Comfortaa"/>
-          <w:sz w:val="44"/>
-          <w:szCs w:val="44"/>
-        </w:rPr>
-      </w:pPr>
-      <w:r>
-        <w:rPr>
-          <w:rFonts w:ascii="Comfortaa" w:eastAsia="Comfortaa" w:hAnsi="Comfortaa" w:cs="Comfortaa"/>
-          <w:sz w:val="44"/>
-          <w:szCs w:val="44"/>
-        </w:rPr>
+      <w:proofErr w:type="gramStart"/>
+      <w:r>
+        <w:rPr>
+          <w:rFonts w:ascii="Comfortaa" w:eastAsia="Comfortaa" w:hAnsi="Comfortaa" w:cs="Comfortaa"/>
+          <w:b/>
+          <w:bCs/>
+          <w:sz w:val="44"/>
+          <w:szCs w:val="44"/>
+          <w:u w:val="single"/>
+        </w:rPr>
+        <w:t>-:Conclusions</w:t>
+      </w:r>
+      <w:proofErr w:type="gramEnd"/>
+      <w:r>
+        <w:rPr>
+          <w:rFonts w:ascii="Comfortaa" w:eastAsia="Comfortaa" w:hAnsi="Comfortaa" w:cs="Comfortaa"/>
+          <w:b/>
+          <w:bCs/>
+          <w:sz w:val="44"/>
+          <w:szCs w:val="44"/>
+          <w:u w:val="single"/>
+        </w:rPr>
+        <w:t>:-</w:t>
+      </w:r>
+    </w:p>
+    <w:p>
+      <w:pPr>
+        <w:spacing w:before="280" w:after="280"/>
+        <w:jc w:val="center"/>
+        <w:rPr>
+          <w:rFonts w:ascii="Comfortaa" w:eastAsia="Comfortaa" w:hAnsi="Comfortaa" w:cs="Comfortaa"/>
+          <w:sz w:val="44"/>
+          <w:szCs w:val="44"/>
+        </w:rPr>
+      </w:pPr>
+      <w:r>
+        <w:rPr>
+          <w:rFonts w:ascii="Comfortaa" w:eastAsia="Comfortaa" w:hAnsi="Comfortaa" w:cs="Comfortaa"/>
+          <w:sz w:val="44"/>
+          <w:szCs w:val="44"/>
+        </w:rPr>
+        <w:lastRenderedPageBreak/>
         <w:t xml:space="preserve">The project upon completion will enable us to </w:t>
       </w:r>
       <w:r>
@@ -3038,7 +4114,6 @@
           <w:sz w:val="44"/>
           <w:szCs w:val="44"/>
         </w:rPr>
-        <w:lastRenderedPageBreak/>
         <w:t>We were successful in writing codes for different modules and to create a simple pilot and design the casing. Further work on this project will be done in the offline mode.</w:t>
       </w:r>
     </w:p>

</xml_diff>